<commit_message>
Adding document to ensure Leaflet-Part-2 folder gets diplayed
</commit_message>
<xml_diff>
--- a/Leaflet-Part-2/Placeholder document to display Leaflet-Part-2 folder.docx
+++ b/Leaflet-Part-2/Placeholder document to display Leaflet-Part-2 folder.docx
@@ -5,6 +5,14 @@
     <w:p>
       <w:r>
         <w:t>Placeholder document to display Leaflet-Part-2 folder</w:t>
+      </w:r>
+      <w:r>
+        <w:t>.</w:t>
+      </w:r>
+    </w:p>
+    <w:p>
+      <w:r>
+        <w:t>Leaflet-Part-2 not attempted in this challenge.</w:t>
       </w:r>
     </w:p>
     <w:sectPr>

</xml_diff>